<commit_message>
one pager fully functional, minor formatting issues
</commit_message>
<xml_diff>
--- a/test-final-fix.docx
+++ b/test-final-fix.docx
@@ -218,7 +218,31 @@
           <w:sz w:val="32"/>
           <w:szCs w:val="32"/>
         </w:rPr>
-        <w:t>Alka Oaks Partners</w:t>
+        <w:t>{</w:t>
+      </w:r>
+      <w:proofErr w:type="spellStart"/>
+      <w:r>
+        <w:rPr>
+          <w:rFonts w:ascii="Lato" w:eastAsia="Times New Roman" w:hAnsi="Lato"/>
+          <w:b/>
+          <w:bCs/>
+          <w:color w:val="0C1B44"/>
+          <w:sz w:val="32"/>
+          <w:szCs w:val="32"/>
+        </w:rPr>
+        <w:t>searchFundName</w:t>
+      </w:r>
+      <w:proofErr w:type="spellEnd"/>
+      <w:r>
+        <w:rPr>
+          <w:rFonts w:ascii="Lato" w:eastAsia="Times New Roman" w:hAnsi="Lato"/>
+          <w:b/>
+          <w:bCs/>
+          <w:color w:val="0C1B44"/>
+          <w:sz w:val="32"/>
+          <w:szCs w:val="32"/>
+        </w:rPr>
+        <w:t>}</w:t>
       </w:r>
     </w:p>
     <w:p>
@@ -231,7 +255,21 @@
         <w:rPr>
           <w:rFonts w:eastAsia="Times New Roman"/>
         </w:rPr>
-        <w:t>{whyWorkWithUs}</w:t>
+        <w:t>{</w:t>
+      </w:r>
+      <w:proofErr w:type="spellStart"/>
+      <w:r>
+        <w:rPr>
+          <w:rFonts w:eastAsia="Times New Roman"/>
+        </w:rPr>
+        <w:t>whyWorkWithUs</w:t>
+      </w:r>
+      <w:proofErr w:type="spellEnd"/>
+      <w:r>
+        <w:rPr>
+          <w:rFonts w:eastAsia="Times New Roman"/>
+        </w:rPr>
+        <w:t>}</w:t>
       </w:r>
     </w:p>
     <w:p>
@@ -439,7 +477,21 @@
         <w:rPr>
           <w:rFonts w:eastAsia="Times New Roman"/>
         </w:rPr>
-        <w:t>{investmentCriteria}</w:t>
+        <w:t>{</w:t>
+      </w:r>
+      <w:proofErr w:type="spellStart"/>
+      <w:r>
+        <w:rPr>
+          <w:rFonts w:eastAsia="Times New Roman"/>
+        </w:rPr>
+        <w:t>investmentCriteria</w:t>
+      </w:r>
+      <w:proofErr w:type="spellEnd"/>
+      <w:r>
+        <w:rPr>
+          <w:rFonts w:eastAsia="Times New Roman"/>
+        </w:rPr>
+        <w:t>}</w:t>
       </w:r>
     </w:p>
     <w:p>
@@ -648,7 +700,21 @@
         <w:rPr>
           <w:rFonts w:eastAsia="Times New Roman"/>
         </w:rPr>
-        <w:t>{industriesWeServe}</w:t>
+        <w:t>{</w:t>
+      </w:r>
+      <w:proofErr w:type="spellStart"/>
+      <w:r>
+        <w:rPr>
+          <w:rFonts w:eastAsia="Times New Roman"/>
+        </w:rPr>
+        <w:t>industriesWeServe</w:t>
+      </w:r>
+      <w:proofErr w:type="spellEnd"/>
+      <w:r>
+        <w:rPr>
+          <w:rFonts w:eastAsia="Times New Roman"/>
+        </w:rPr>
+        <w:t>}</w:t>
       </w:r>
     </w:p>
     <w:p>
@@ -946,7 +1012,19 @@
               <w:rPr>
                 <w:rFonts w:asciiTheme="minorHAnsi" w:hAnsiTheme="minorHAnsi" w:cstheme="minorBidi"/>
               </w:rPr>
-              <w:t>{ourStories}</w:t>
+              <w:t>{</w:t>
+            </w:r>
+            <w:r>
+              <w:rPr>
+                <w:rFonts w:asciiTheme="minorHAnsi" w:hAnsiTheme="minorHAnsi" w:cstheme="minorBidi"/>
+              </w:rPr>
+              <w:t>searcherStory1</w:t>
+            </w:r>
+            <w:r>
+              <w:rPr>
+                <w:rFonts w:asciiTheme="minorHAnsi" w:hAnsiTheme="minorHAnsi" w:cstheme="minorBidi"/>
+              </w:rPr>
+              <w:t>}</w:t>
             </w:r>
           </w:p>
         </w:tc>
@@ -993,7 +1071,7 @@
                           <pic:cNvPicPr/>
                         </pic:nvPicPr>
                         <pic:blipFill>
-                          <a:blip r:embed="rId8"/>
+                          <a:blip r:embed="rId13"/>
                           <a:stretch>
                             <a:fillRect/>
                           </a:stretch>
@@ -1035,7 +1113,19 @@
               <w:rPr>
                 <w:rFonts w:asciiTheme="minorHAnsi" w:hAnsiTheme="minorHAnsi" w:cstheme="minorBidi"/>
               </w:rPr>
-              <w:t>{ourStories}</w:t>
+              <w:t>{</w:t>
+            </w:r>
+            <w:r>
+              <w:rPr>
+                <w:rFonts w:asciiTheme="minorHAnsi" w:hAnsiTheme="minorHAnsi" w:cstheme="minorBidi"/>
+              </w:rPr>
+              <w:t>searcherStory2</w:t>
+            </w:r>
+            <w:r>
+              <w:rPr>
+                <w:rFonts w:asciiTheme="minorHAnsi" w:hAnsiTheme="minorHAnsi" w:cstheme="minorBidi"/>
+              </w:rPr>
+              <w:t>}</w:t>
             </w:r>
           </w:p>
         </w:tc>
@@ -1184,7 +1274,32 @@
                                   <w14:bevel/>
                                 </w14:textOutline>
                               </w:rPr>
-                              <w:t>1900 Market Street,  8th Floor, Philadelphia, Pennsylvania</w:t>
+                              <w:t>{</w:t>
+                            </w:r>
+                            <w:proofErr w:type="spellStart"/>
+                            <w:proofErr w:type="gramStart"/>
+                            <w:r>
+                              <w:rPr>
+                                <w:color w:val="FFFFFF" w:themeColor="background1"/>
+                                <w14:textOutline w14:w="9525" w14:cap="rnd" w14:cmpd="sng" w14:algn="ctr">
+                                  <w14:noFill/>
+                                  <w14:prstDash w14:val="solid"/>
+                                  <w14:bevel/>
+                                </w14:textOutline>
+                              </w:rPr>
+                              <w:t>searchFundAddress</w:t>
+                            </w:r>
+                            <w:proofErr w:type="spellEnd"/>
+                            <w:r>
+                              <w:rPr>
+                                <w:color w:val="FFFFFF" w:themeColor="background1"/>
+                                <w14:textOutline w14:w="9525" w14:cap="rnd" w14:cmpd="sng" w14:algn="ctr">
+                                  <w14:noFill/>
+                                  <w14:prstDash w14:val="solid"/>
+                                  <w14:bevel/>
+                                </w14:textOutline>
+                              </w:rPr>
+                              <w:t>}</w:t>
                             </w:r>
                             <w:r>
                               <w:rPr>
@@ -1195,7 +1310,19 @@
                                   <w14:bevel/>
                                 </w14:textOutline>
                               </w:rPr>
-                              <w:t xml:space="preserve">      </w:t>
+                              <w:t xml:space="preserve">   </w:t>
+                            </w:r>
+                            <w:proofErr w:type="gramEnd"/>
+                            <w:r>
+                              <w:rPr>
+                                <w:color w:val="FFFFFF" w:themeColor="background1"/>
+                                <w14:textOutline w14:w="9525" w14:cap="rnd" w14:cmpd="sng" w14:algn="ctr">
+                                  <w14:noFill/>
+                                  <w14:prstDash w14:val="solid"/>
+                                  <w14:bevel/>
+                                </w14:textOutline>
+                              </w:rPr>
+                              <w:t xml:space="preserve">   </w:t>
                             </w:r>
                             <w:r>
                               <w:rPr>
@@ -1245,7 +1372,21 @@
                               <w:rPr>
                                 <w:color w:val="FFFFFF" w:themeColor="background1"/>
                               </w:rPr>
-                              <w:t>https://www.alkaoaks.com/</w:t>
+                              <w:t>{</w:t>
+                            </w:r>
+                            <w:proofErr w:type="spellStart"/>
+                            <w:r>
+                              <w:rPr>
+                                <w:color w:val="FFFFFF" w:themeColor="background1"/>
+                              </w:rPr>
+                              <w:t>searchFundWebsite</w:t>
+                            </w:r>
+                            <w:proofErr w:type="spellEnd"/>
+                            <w:r>
+                              <w:rPr>
+                                <w:color w:val="FFFFFF" w:themeColor="background1"/>
+                              </w:rPr>
+                              <w:t>}</w:t>
                             </w:r>
                             <w:r>
                               <w:rPr>
@@ -1280,7 +1421,31 @@
                                   <w14:bevel/>
                                 </w14:textOutline>
                               </w:rPr>
-                              <w:t>charlesg@alkaoaks.com</w:t>
+                              <w:t>{</w:t>
+                            </w:r>
+                            <w:proofErr w:type="spellStart"/>
+                            <w:r>
+                              <w:rPr>
+                                <w:color w:val="FFFFFF" w:themeColor="background1"/>
+                                <w14:textOutline w14:w="9525" w14:cap="rnd" w14:cmpd="sng" w14:algn="ctr">
+                                  <w14:noFill/>
+                                  <w14:prstDash w14:val="solid"/>
+                                  <w14:bevel/>
+                                </w14:textOutline>
+                              </w:rPr>
+                              <w:t>searchFundEmail</w:t>
+                            </w:r>
+                            <w:proofErr w:type="spellEnd"/>
+                            <w:r>
+                              <w:rPr>
+                                <w:color w:val="FFFFFF" w:themeColor="background1"/>
+                                <w14:textOutline w14:w="9525" w14:cap="rnd" w14:cmpd="sng" w14:algn="ctr">
+                                  <w14:noFill/>
+                                  <w14:prstDash w14:val="solid"/>
+                                  <w14:bevel/>
+                                </w14:textOutline>
+                              </w:rPr>
+                              <w:t>}</w:t>
                             </w:r>
                           </w:p>
                         </w:txbxContent>

</xml_diff>